<commit_message>
Angular ajout de pdf
</commit_message>
<xml_diff>
--- a/Docs/Luca Coduri/Manuel d'installation.docx
+++ b/Docs/Luca Coduri/Manuel d'installation.docx
@@ -5,23 +5,57 @@
     <w:p>
       <w:pPr>
         <w:pStyle w:val="Title"/>
+        <w:rPr>
+          <w:lang w:val="en-US"/>
+        </w:rPr>
       </w:pPr>
       <w:r>
+        <w:rPr>
+          <w:lang w:val="en-US"/>
+        </w:rPr>
         <w:t>Board Game Manager</w:t>
       </w:r>
     </w:p>
-    <w:p/>
+    <w:p>
+      <w:pPr>
+        <w:rPr>
+          <w:lang w:val="en-US"/>
+        </w:rPr>
+      </w:pPr>
+    </w:p>
     <w:p>
       <w:pPr>
         <w:pStyle w:val="Heading1"/>
+        <w:rPr>
+          <w:lang w:val="en-US"/>
+        </w:rPr>
       </w:pPr>
       <w:r>
-        <w:t>Comment installer :</w:t>
-      </w:r>
-    </w:p>
-    <w:p>
-      <w:r>
-        <w:t>Pour pouvoir suivre ce dossier il faut s’assurer que node.js avec npm est installé au préalable.</w:t>
+        <w:rPr>
+          <w:lang w:val="en-US"/>
+        </w:rPr>
+        <w:t xml:space="preserve">Comment </w:t>
+      </w:r>
+      <w:r>
+        <w:rPr>
+          <w:lang w:val="en-US"/>
+        </w:rPr>
+        <w:t>installer:</w:t>
+      </w:r>
+    </w:p>
+    <w:p>
+      <w:bookmarkStart w:id="0" w:name="_GoBack"/>
+      <w:bookmarkEnd w:id="0"/>
+      <w:r>
+        <w:t xml:space="preserve">Pour pouvoir suivre ce dossier il faut s’assurer que node.js avec </w:t>
+      </w:r>
+      <w:proofErr w:type="spellStart"/>
+      <w:r>
+        <w:t>npm</w:t>
+      </w:r>
+      <w:proofErr w:type="spellEnd"/>
+      <w:r>
+        <w:t xml:space="preserve"> est installé au préalable.</w:t>
       </w:r>
     </w:p>
     <w:p>
@@ -47,7 +81,15 @@
     </w:p>
     <w:p>
       <w:r>
-        <w:t>Se rendre dans le dossier : ./</w:t>
+        <w:t>Se rendre dans le dossier </w:t>
+      </w:r>
+      <w:proofErr w:type="gramStart"/>
+      <w:r>
+        <w:t>: .</w:t>
+      </w:r>
+      <w:proofErr w:type="gramEnd"/>
+      <w:r>
+        <w:t>/</w:t>
       </w:r>
       <w:r>
         <w:t>Docs</w:t>
@@ -66,13 +108,53 @@
       <w:r>
         <w:t xml:space="preserve">Un script SQL s’y trouve sous le nom de : </w:t>
       </w:r>
+      <w:proofErr w:type="spellStart"/>
       <w:r>
         <w:t>CREATE_DATABASE.sql</w:t>
       </w:r>
-    </w:p>
-    <w:p>
-      <w:r>
-        <w:t>Il faut exécuter ce script sur une base de données mysql.</w:t>
+      <w:proofErr w:type="spellEnd"/>
+    </w:p>
+    <w:p>
+      <w:r>
+        <w:t xml:space="preserve">Il faut exécuter ce script sur une base de données </w:t>
+      </w:r>
+      <w:proofErr w:type="spellStart"/>
+      <w:r>
+        <w:t>mysql</w:t>
+      </w:r>
+      <w:proofErr w:type="spellEnd"/>
+      <w:r>
+        <w:t>.</w:t>
+      </w:r>
+    </w:p>
+    <w:p>
+      <w:r>
+        <w:t>Ensuite il faut renseigner à l’API, l’adresse, l’utilisateur et le mot de passe de la base de donné</w:t>
+      </w:r>
+      <w:r>
+        <w:t>es</w:t>
+      </w:r>
+      <w:r>
+        <w:t>.</w:t>
+      </w:r>
+      <w:r>
+        <w:t xml:space="preserve"> Pour cela, il faut modifier le </w:t>
+      </w:r>
+      <w:proofErr w:type="gramStart"/>
+      <w:r>
+        <w:t>fichier .</w:t>
+      </w:r>
+      <w:proofErr w:type="spellStart"/>
+      <w:r>
+        <w:t>env</w:t>
+      </w:r>
+      <w:proofErr w:type="spellEnd"/>
+      <w:proofErr w:type="gramEnd"/>
+      <w:r>
+        <w:t xml:space="preserve"> qui se trouve dans ce répertoire : </w:t>
+      </w:r>
+      <w:r>
+        <w:t>./Backend/</w:t>
       </w:r>
     </w:p>
     <w:p>
@@ -85,11 +167,21 @@
     </w:p>
     <w:p>
       <w:r>
-        <w:t>Se rendre dans le dossier : ./Frontend/</w:t>
-      </w:r>
+        <w:t>Se rendre dans le dossier </w:t>
+      </w:r>
+      <w:proofErr w:type="gramStart"/>
+      <w:r>
+        <w:t>: .</w:t>
+      </w:r>
+      <w:proofErr w:type="gramEnd"/>
+      <w:r>
+        <w:t>/Frontend/</w:t>
+      </w:r>
+      <w:proofErr w:type="spellStart"/>
       <w:r>
         <w:t>angular-bgmanager</w:t>
       </w:r>
+      <w:proofErr w:type="spellEnd"/>
       <w:r>
         <w:t>/</w:t>
       </w:r>
@@ -106,21 +198,44 @@
       <w:r>
         <w:br/>
       </w:r>
-      <w:r>
-        <w:t>Npm install</w:t>
-      </w:r>
+      <w:proofErr w:type="spellStart"/>
+      <w:r>
+        <w:t>Npm</w:t>
+      </w:r>
+      <w:proofErr w:type="spellEnd"/>
+      <w:r>
+        <w:t xml:space="preserve"> </w:t>
+      </w:r>
+      <w:proofErr w:type="spellStart"/>
+      <w:r>
+        <w:t>install</w:t>
+      </w:r>
+      <w:proofErr w:type="spellEnd"/>
       <w:r>
         <w:br/>
       </w:r>
     </w:p>
     <w:p>
       <w:r>
-        <w:t>Cette commande va installer tous les modules nécessaires au bon fonctionnement d’une application Angular</w:t>
-      </w:r>
-    </w:p>
-    <w:p>
-      <w:r>
-        <w:t>Ensuite il faut se rendre dans le dossier : ./Backend/</w:t>
+        <w:t xml:space="preserve">Cette commande va installer tous les modules nécessaires au bon fonctionnement d’une application </w:t>
+      </w:r>
+      <w:proofErr w:type="spellStart"/>
+      <w:r>
+        <w:t>Angular</w:t>
+      </w:r>
+      <w:proofErr w:type="spellEnd"/>
+    </w:p>
+    <w:p>
+      <w:r>
+        <w:t xml:space="preserve">Ensuite il faut se rendre dans le dossier </w:t>
+      </w:r>
+      <w:proofErr w:type="gramStart"/>
+      <w:r>
+        <w:t>: .</w:t>
+      </w:r>
+      <w:proofErr w:type="gramEnd"/>
+      <w:r>
+        <w:t>/Backend/</w:t>
       </w:r>
     </w:p>
     <w:p>
@@ -135,9 +250,19 @@
       <w:r>
         <w:br/>
       </w:r>
-      <w:r>
-        <w:t>Npm install</w:t>
-      </w:r>
+      <w:proofErr w:type="spellStart"/>
+      <w:r>
+        <w:t>Npm</w:t>
+      </w:r>
+      <w:proofErr w:type="spellEnd"/>
+      <w:r>
+        <w:t xml:space="preserve"> </w:t>
+      </w:r>
+      <w:proofErr w:type="spellStart"/>
+      <w:r>
+        <w:t>install</w:t>
+      </w:r>
+      <w:proofErr w:type="spellEnd"/>
       <w:r>
         <w:br/>
       </w:r>
@@ -159,14 +284,21 @@
     <w:p/>
     <w:p>
       <w:r>
-        <w:t xml:space="preserve">Pour démarrer l’application il faut se rendre dans ce dossier : </w:t>
-      </w:r>
-      <w:r>
-        <w:t>./Frontend/</w:t>
-      </w:r>
+        <w:t>Pour démarrer l’application il faut se rendre dans ce dossier </w:t>
+      </w:r>
+      <w:proofErr w:type="gramStart"/>
+      <w:r>
+        <w:t>: .</w:t>
+      </w:r>
+      <w:proofErr w:type="gramEnd"/>
+      <w:r>
+        <w:t>/Frontend/</w:t>
+      </w:r>
+      <w:proofErr w:type="spellStart"/>
       <w:r>
         <w:t>angular-bgmanager</w:t>
       </w:r>
+      <w:proofErr w:type="spellEnd"/>
       <w:r>
         <w:t>/</w:t>
       </w:r>
@@ -183,8 +315,13 @@
       <w:r>
         <w:br/>
       </w:r>
-      <w:r>
-        <w:t xml:space="preserve">Ng serve </w:t>
+      <w:proofErr w:type="spellStart"/>
+      <w:r>
+        <w:t>Ng</w:t>
+      </w:r>
+      <w:proofErr w:type="spellEnd"/>
+      <w:r>
+        <w:t xml:space="preserve"> serve </w:t>
       </w:r>
       <w:r>
         <w:t>–</w:t>
@@ -198,16 +335,24 @@
     </w:p>
     <w:p>
       <w:r>
+        <w:lastRenderedPageBreak/>
         <w:t>Cette commande va permettre de démarrer l’application et de l’ouvrir automatiquement dans le navigateur internet par défaut.</w:t>
       </w:r>
     </w:p>
     <w:p>
       <w:r>
-        <w:lastRenderedPageBreak/>
         <w:t>Si cette commande ne fonctionne pas, il faut</w:t>
       </w:r>
       <w:r>
-        <w:t xml:space="preserve"> s’assurer que Angular est installé en </w:t>
+        <w:t xml:space="preserve"> s’assurer que </w:t>
+      </w:r>
+      <w:proofErr w:type="spellStart"/>
+      <w:r>
+        <w:t>Angular</w:t>
+      </w:r>
+      <w:proofErr w:type="spellEnd"/>
+      <w:r>
+        <w:t xml:space="preserve"> est installé en </w:t>
       </w:r>
       <w:r>
         <w:t>tap</w:t>
@@ -226,8 +371,29 @@
       <w:r>
         <w:br/>
       </w:r>
-      <w:r>
-        <w:t>npm install -g @angular/cli</w:t>
+      <w:proofErr w:type="spellStart"/>
+      <w:r>
+        <w:t>npm</w:t>
+      </w:r>
+      <w:proofErr w:type="spellEnd"/>
+      <w:r>
+        <w:t xml:space="preserve"> </w:t>
+      </w:r>
+      <w:proofErr w:type="spellStart"/>
+      <w:r>
+        <w:t>install</w:t>
+      </w:r>
+      <w:proofErr w:type="spellEnd"/>
+      <w:r>
+        <w:t xml:space="preserve"> -g @</w:t>
+      </w:r>
+      <w:proofErr w:type="spellStart"/>
+      <w:r>
+        <w:t>angular</w:t>
+      </w:r>
+      <w:proofErr w:type="spellEnd"/>
+      <w:r>
+        <w:t>/cli</w:t>
       </w:r>
       <w:r>
         <w:br/>
@@ -246,10 +412,15 @@
     </w:p>
     <w:p>
       <w:r>
-        <w:t xml:space="preserve">Se rendre dans ce dossier : </w:t>
-      </w:r>
-      <w:r>
-        <w:t>./Backend/</w:t>
+        <w:t>Se rendre dans ce dossier </w:t>
+      </w:r>
+      <w:proofErr w:type="gramStart"/>
+      <w:r>
+        <w:t>: .</w:t>
+      </w:r>
+      <w:proofErr w:type="gramEnd"/>
+      <w:r>
+        <w:t>/Backend/</w:t>
       </w:r>
     </w:p>
     <w:p>
@@ -263,7 +434,14 @@
       </w:pPr>
       <w:r>
         <w:br/>
-        <w:t>Npm start</w:t>
+      </w:r>
+      <w:proofErr w:type="spellStart"/>
+      <w:r>
+        <w:t>Npm</w:t>
+      </w:r>
+      <w:proofErr w:type="spellEnd"/>
+      <w:r>
+        <w:t xml:space="preserve"> start</w:t>
       </w:r>
       <w:r>
         <w:br/>
@@ -287,8 +465,6 @@
       <w:r>
         <w:t>Il est maintenant possible de naviguer sur le site.</w:t>
       </w:r>
-      <w:bookmarkStart w:id="0" w:name="_GoBack"/>
-      <w:bookmarkEnd w:id="0"/>
     </w:p>
     <w:sectPr>
       <w:pgSz w:w="11906" w:h="16838"/>
@@ -423,6 +599,7 @@
     <w:lsdException w:name="HTML Sample" w:semiHidden="1" w:unhideWhenUsed="1"/>
     <w:lsdException w:name="HTML Typewriter" w:semiHidden="1" w:unhideWhenUsed="1"/>
     <w:lsdException w:name="HTML Variable" w:semiHidden="1" w:unhideWhenUsed="1"/>
+    <w:lsdException w:name="Normal Table" w:semiHidden="1" w:unhideWhenUsed="1"/>
     <w:lsdException w:name="annotation subject" w:semiHidden="1" w:unhideWhenUsed="1"/>
     <w:lsdException w:name="No List" w:semiHidden="1" w:unhideWhenUsed="1"/>
     <w:lsdException w:name="Outline List 1" w:semiHidden="1" w:unhideWhenUsed="1"/>
@@ -469,8 +646,10 @@
     <w:lsdException w:name="Table Subtle 2" w:semiHidden="1" w:unhideWhenUsed="1"/>
     <w:lsdException w:name="Table Web 1" w:semiHidden="1" w:unhideWhenUsed="1"/>
     <w:lsdException w:name="Table Web 2" w:semiHidden="1" w:unhideWhenUsed="1"/>
+    <w:lsdException w:name="Table Web 3" w:semiHidden="1" w:unhideWhenUsed="1"/>
     <w:lsdException w:name="Balloon Text" w:semiHidden="1" w:unhideWhenUsed="1"/>
     <w:lsdException w:name="Table Grid" w:uiPriority="39"/>
+    <w:lsdException w:name="Table Theme" w:semiHidden="1" w:unhideWhenUsed="1"/>
     <w:lsdException w:name="Placeholder Text" w:semiHidden="1"/>
     <w:lsdException w:name="No Spacing" w:uiPriority="1" w:qFormat="1"/>
     <w:lsdException w:name="Light Shading" w:uiPriority="60"/>

</xml_diff>